<commit_message>
changed program to take inputs
</commit_message>
<xml_diff>
--- a/Phishing Detector Report.docx
+++ b/Phishing Detector Report.docx
@@ -47,6 +47,11 @@
       </w:r>
     </w:p>
     <w:p/>
+    <w:p>
+      <w:r>
+        <w:tab/>
+      </w:r>
+    </w:p>
     <w:p>
       <w:pPr>
         <w:pStyle w:val="ListParagraph"/>
@@ -56,7 +61,7 @@
         </w:numPr>
       </w:pPr>
       <w:r>
-        <w:t>Spelling Errors</w:t>
+        <w:t>Whitelist/Blacklist</w:t>
       </w:r>
     </w:p>
     <w:p>
@@ -68,7 +73,7 @@
         </w:numPr>
       </w:pPr>
       <w:r>
-        <w:t>Phishing language</w:t>
+        <w:t>Spelling Errors</w:t>
       </w:r>
     </w:p>
     <w:p>
@@ -80,10 +85,53 @@
         </w:numPr>
       </w:pPr>
       <w:r>
+        <w:t>Phishing Language</w:t>
+      </w:r>
+    </w:p>
+    <w:p>
+      <w:pPr>
+        <w:pStyle w:val="ListParagraph"/>
+        <w:numPr>
+          <w:ilvl w:val="0"/>
+          <w:numId w:val="1"/>
+        </w:numPr>
+      </w:pPr>
+      <w:r>
         <w:t>Suspicious sender account</w:t>
       </w:r>
     </w:p>
     <w:p/>
+    <w:p/>
+    <w:p>
+      <w:pPr>
+        <w:rPr>
+          <w:b/>
+          <w:bCs/>
+          <w:u w:val="single"/>
+        </w:rPr>
+      </w:pPr>
+      <w:r>
+        <w:rPr>
+          <w:b/>
+          <w:bCs/>
+          <w:u w:val="single"/>
+        </w:rPr>
+        <w:t>Whitelist/Blacklist</w:t>
+      </w:r>
+    </w:p>
+    <w:p>
+      <w:r>
+        <w:t xml:space="preserve">This is mentioned first because it trumps everything. </w:t>
+      </w:r>
+      <w:r>
+        <w:t>Known and trusted sources are in the whitelist, such as gmail.com, yahoo.com, hotmail.com, etc. If the user is sending from one of these sources, then the sender score will automatically be a ten regardless of the body of the email or their username. If the sender is on a blacklist their email will be immediately scored as a 1. If the sender is on neither, but their email gets scored a 1, they will be added to the blacklist for future use.</w:t>
+      </w:r>
+      <w:r>
+        <w:t xml:space="preserve"> This list will change with time as users get added to the blacklist and as we can add (or remove) reputable sources to the whitelist.</w:t>
+      </w:r>
+      <w:bookmarkStart w:id="0" w:name="_GoBack"/>
+      <w:bookmarkEnd w:id="0"/>
+    </w:p>
     <w:p/>
     <w:p>
       <w:pPr>
@@ -183,7 +231,11 @@
         <w:t>,</w:t>
       </w:r>
       <w:r>
-        <w:t xml:space="preserve"> we search for numbers in the email. However, if there are numbers contained in the second part it does not affect the score that heavily, because the business name could contain a number, but </w:t>
+        <w:t xml:space="preserve"> we search for numbers in the email. However, if there are numbers contained in the second part it does not affect the score that heavily, because the </w:t>
+      </w:r>
+      <w:r>
+        <w:lastRenderedPageBreak/>
+        <w:t xml:space="preserve">business name could contain a number, but </w:t>
       </w:r>
       <w:r>
         <w:t>it will greatly affect the score having a number in the first part of the email as that is inexcusable.</w:t>
@@ -206,21 +258,33 @@
       <w:r>
         <w:t xml:space="preserve">We check for spelling </w:t>
       </w:r>
+      <w:r>
+        <w:t>errors;</w:t>
+      </w:r>
+      <w:r>
+        <w:t xml:space="preserve"> </w:t>
+      </w:r>
       <w:proofErr w:type="gramStart"/>
       <w:r>
-        <w:t>errors,</w:t>
+        <w:t>however</w:t>
       </w:r>
       <w:proofErr w:type="gramEnd"/>
       <w:r>
-        <w:t xml:space="preserve"> however we do not count for words separated by dots or hyphens. For </w:t>
+        <w:t xml:space="preserve"> we do not count for words separated by dots or hyphens. For example</w:t>
+      </w:r>
+      <w:r>
+        <w:t>,</w:t>
+      </w:r>
+      <w:r>
+        <w:t xml:space="preserve"> if the start of the email is ‘</w:t>
       </w:r>
       <w:proofErr w:type="gramStart"/>
       <w:r>
-        <w:t>example</w:t>
+        <w:t>confirm</w:t>
       </w:r>
       <w:proofErr w:type="gramEnd"/>
       <w:r>
-        <w:t xml:space="preserve"> if the start of the email is ‘confirm’ that’s fine, I spelt wrong like ‘</w:t>
+        <w:t>’ that’s fine, I spelt wrong like ‘</w:t>
       </w:r>
       <w:proofErr w:type="spellStart"/>
       <w:r>
@@ -249,14 +313,11 @@
     </w:p>
     <w:p>
       <w:r>
-        <w:lastRenderedPageBreak/>
         <w:t>This one is one of the most complicated. The numbers being generated are arbitrary and we tweak them based on our knowledge of s</w:t>
       </w:r>
       <w:r>
         <w:t>o</w:t>
       </w:r>
-      <w:bookmarkStart w:id="0" w:name="_GoBack"/>
-      <w:bookmarkEnd w:id="0"/>
       <w:r>
         <w:t xml:space="preserve">cial engineering. </w:t>
       </w:r>

</xml_diff>